<commit_message>
version von 5 Semptember. Alles funktionirt.
</commit_message>
<xml_diff>
--- a/Vertraege/VertragMuster.docx
+++ b/Vertraege/VertragMuster.docx
@@ -79,49 +79,21 @@
         <w:t xml:space="preserve"> </w:t>
       </w:r>
       <w:r>
-        <w:t>{{</w:t>
-      </w:r>
-      <w:proofErr w:type="spellStart"/>
-      <w:r>
-        <w:t>n</w:t>
-      </w:r>
-      <w:r>
-        <w:t>achname</w:t>
-      </w:r>
-      <w:proofErr w:type="spellEnd"/>
-      <w:r>
-        <w:t>}}</w:t>
+        <w:t>PLACEHOLDER_NAME</w:t>
       </w:r>
       <w:r>
         <w:t xml:space="preserve"> </w:t>
-      </w:r>
-      <w:r>
-        <w:t>{{</w:t>
-      </w:r>
-      <w:proofErr w:type="spellStart"/>
-      <w:r>
-        <w:t>v</w:t>
-      </w:r>
-      <w:r>
-        <w:t>orname</w:t>
-      </w:r>
-      <w:proofErr w:type="spellEnd"/>
-      <w:r>
-        <w:t>}}</w:t>
-      </w:r>
-      <w:r>
-        <w:t xml:space="preserve"> bietet eine leistungsstarke Möglichkeit zur Unterstützung Ihres Standpunkts. Wenn Sie auf "Onlinevideo" klicken, können Sie den Einbettungscode für das Video </w:t>
-      </w:r>
-      <w:r>
-        <w:t>Ku</w:t>
-      </w:r>
-      <w:r>
-        <w:t>rs:</w:t>
       </w:r>
       <w:bookmarkStart w:id="0" w:name="_GoBack"/>
       <w:bookmarkEnd w:id="0"/>
       <w:r>
-        <w:t xml:space="preserve"> {{</w:t>
+        <w:t xml:space="preserve">bietet eine leistungsstarke Möglichkeit zur Unterstützung Ihres Standpunkts. Wenn Sie auf "Onlinevideo" klicken, können Sie den Einbettungscode für das Video </w:t>
+      </w:r>
+      <w:r>
+        <w:t>Ku</w:t>
+      </w:r>
+      <w:r>
+        <w:t>rs: {{</w:t>
       </w:r>
       <w:proofErr w:type="spellStart"/>
       <w:r>
@@ -893,7 +865,7 @@
 </file>
 
 <file path=customXml/itemProps1.xml><?xml version="1.0" encoding="utf-8"?>
-<ds:datastoreItem xmlns:ds="http://schemas.openxmlformats.org/officeDocument/2006/customXml" ds:itemID="{F631562D-6C21-4DC0-A234-C1B0263D9E3C}">
+<ds:datastoreItem xmlns:ds="http://schemas.openxmlformats.org/officeDocument/2006/customXml" ds:itemID="{D7C94EDF-D2E1-4A73-B7B4-86A637185E5A}">
   <ds:schemaRefs>
     <ds:schemaRef ds:uri="http://schemas.openxmlformats.org/officeDocument/2006/bibliography"/>
   </ds:schemaRefs>

</xml_diff>